<commit_message>
Update intro and data documents
</commit_message>
<xml_diff>
--- a/Accident_Severity_Prediction_Data.docx
+++ b/Accident_Severity_Prediction_Data.docx
@@ -379,16 +379,6 @@
           <w:szCs w:val="24"/>
           <w:u w:val="none"/>
         </w:rPr>
-      </w:r>
-      <w:r>
-        <w:rPr>
-          <w:rStyle w:val="Hyperlink"/>
-          <w:rFonts w:ascii="Calibri" w:hAnsi="Calibri" w:cs="Calibri"/>
-          <w:color w:val="auto"/>
-          <w:sz w:val="24"/>
-          <w:szCs w:val="24"/>
-          <w:u w:val="none"/>
-        </w:rPr>
         <w:fldChar w:fldCharType="separate"/>
       </w:r>
       <w:r>
@@ -4121,6 +4111,7 @@
           <w:rFonts w:ascii="Calibri" w:hAnsi="Calibri" w:cs="Calibri"/>
           <w:sz w:val="24"/>
           <w:szCs w:val="24"/>
+          <w:lang w:val="en-US"/>
         </w:rPr>
       </w:pPr>
       <w:r>
@@ -4403,6 +4394,15 @@
           <w:szCs w:val="24"/>
         </w:rPr>
         <w:t xml:space="preserve"> already in the data.</w:t>
+      </w:r>
+      <w:r>
+        <w:rPr>
+          <w:rFonts w:ascii="Calibri" w:hAnsi="Calibri" w:cs="Calibri"/>
+          <w:sz w:val="24"/>
+          <w:szCs w:val="24"/>
+          <w:lang w:val="en-US"/>
+        </w:rPr>
+        <w:t xml:space="preserve"> After this data cleaning process the data will be ready to explore, and transform as needed by the machine learning algorithm.</w:t>
       </w:r>
     </w:p>
     <w:sectPr>

</xml_diff>